<commit_message>
Posle prvog dana + Prisustvo(Prvi dan)
</commit_message>
<xml_diff>
--- a/ZadaciJava.docx
+++ b/ZadaciJava.docx
@@ -6,11 +6,9 @@
       <w:pPr>
         <w:jc w:val="center"/>
       </w:pPr>
-      <w:proofErr w:type="spellStart"/>
       <w:r>
         <w:t>Zadaci</w:t>
       </w:r>
-      <w:proofErr w:type="spellEnd"/>
     </w:p>
     <w:p>
       <w:pPr>
@@ -20,45 +18,11 @@
           <w:numId w:val="2"/>
         </w:numPr>
       </w:pPr>
-      <w:proofErr w:type="spellStart"/>
-      <w:r>
-        <w:t>Ispisi</w:t>
-      </w:r>
-      <w:proofErr w:type="spellEnd"/>
-      <w:r>
-        <w:t xml:space="preserve"> </w:t>
-      </w:r>
-      <w:proofErr w:type="spellStart"/>
-      <w:r>
-        <w:t>svoje</w:t>
-      </w:r>
-      <w:proofErr w:type="spellEnd"/>
-      <w:r>
-        <w:t xml:space="preserve"> </w:t>
-      </w:r>
-      <w:proofErr w:type="spellStart"/>
-      <w:r>
-        <w:t>ime</w:t>
-      </w:r>
-      <w:proofErr w:type="spellEnd"/>
-      <w:r>
-        <w:t xml:space="preserve"> </w:t>
-      </w:r>
-      <w:proofErr w:type="spellStart"/>
-      <w:r>
-        <w:t>sa</w:t>
-      </w:r>
-      <w:proofErr w:type="spellEnd"/>
-      <w:r>
-        <w:t xml:space="preserve"> </w:t>
-      </w:r>
-      <w:proofErr w:type="spellStart"/>
-      <w:r>
-        <w:t>prezimenom</w:t>
-      </w:r>
-      <w:proofErr w:type="spellEnd"/>
-      <w:r>
-        <w:t xml:space="preserve"> </w:t>
+      <w:r>
+        <w:t>Ispisi svoje ime</w:t>
+      </w:r>
+      <w:r>
+        <w:t xml:space="preserve"> sa prezimenom </w:t>
       </w:r>
     </w:p>
     <w:p>
@@ -69,27 +33,9 @@
           <w:numId w:val="2"/>
         </w:numPr>
       </w:pPr>
-      <w:proofErr w:type="spellStart"/>
-      <w:r>
-        <w:t>Prezime</w:t>
-      </w:r>
-      <w:proofErr w:type="spellEnd"/>
-      <w:r>
-        <w:t xml:space="preserve"> u </w:t>
-      </w:r>
-      <w:proofErr w:type="spellStart"/>
-      <w:r>
-        <w:t>novom</w:t>
-      </w:r>
-      <w:proofErr w:type="spellEnd"/>
-      <w:r>
-        <w:t xml:space="preserve"> </w:t>
-      </w:r>
-      <w:proofErr w:type="spellStart"/>
-      <w:r>
-        <w:t>redu</w:t>
-      </w:r>
-      <w:proofErr w:type="spellEnd"/>
+      <w:r>
+        <w:t>Prezime u novom redu</w:t>
+      </w:r>
     </w:p>
     <w:p>
       <w:pPr>
@@ -99,43 +45,9 @@
           <w:numId w:val="2"/>
         </w:numPr>
       </w:pPr>
-      <w:proofErr w:type="spellStart"/>
-      <w:r>
-        <w:t>Ime</w:t>
-      </w:r>
-      <w:proofErr w:type="spellEnd"/>
-      <w:r>
-        <w:t xml:space="preserve"> </w:t>
-      </w:r>
-      <w:proofErr w:type="spellStart"/>
-      <w:r>
-        <w:t>i</w:t>
-      </w:r>
-      <w:proofErr w:type="spellEnd"/>
-      <w:r>
-        <w:t xml:space="preserve"> </w:t>
-      </w:r>
-      <w:proofErr w:type="spellStart"/>
-      <w:r>
-        <w:t>prezime</w:t>
-      </w:r>
-      <w:proofErr w:type="spellEnd"/>
-      <w:r>
-        <w:t xml:space="preserve"> u </w:t>
-      </w:r>
-      <w:proofErr w:type="spellStart"/>
-      <w:r>
-        <w:t>istom</w:t>
-      </w:r>
-      <w:proofErr w:type="spellEnd"/>
-      <w:r>
-        <w:t xml:space="preserve"> </w:t>
-      </w:r>
-      <w:proofErr w:type="spellStart"/>
-      <w:r>
-        <w:t>redu</w:t>
-      </w:r>
-      <w:proofErr w:type="spellEnd"/>
+      <w:r>
+        <w:t>Ime i prezime u istom redu</w:t>
+      </w:r>
     </w:p>
     <w:p>
       <w:pPr>
@@ -145,8 +57,80 @@
           <w:numId w:val="2"/>
         </w:numPr>
       </w:pPr>
+      <w:r>
+        <w:t>Zbir brojeva do 100</w:t>
+      </w:r>
+    </w:p>
+    <w:p>
+      <w:pPr>
+        <w:pStyle w:val="ListParagraph"/>
+        <w:numPr>
+          <w:ilvl w:val="0"/>
+          <w:numId w:val="2"/>
+        </w:numPr>
+      </w:pPr>
+      <w:r>
+        <w:t>Zbir parnih brojeva do 100</w:t>
+      </w:r>
+    </w:p>
+    <w:p>
+      <w:pPr>
+        <w:pStyle w:val="ListParagraph"/>
+        <w:numPr>
+          <w:ilvl w:val="0"/>
+          <w:numId w:val="2"/>
+        </w:numPr>
+      </w:pPr>
+      <w:r>
+        <w:t>Napravi ArrayListu ocena</w:t>
+      </w:r>
+    </w:p>
+    <w:p>
+      <w:pPr>
+        <w:pStyle w:val="ListParagraph"/>
+        <w:numPr>
+          <w:ilvl w:val="0"/>
+          <w:numId w:val="2"/>
+        </w:numPr>
+      </w:pPr>
+      <w:r>
+        <w:t>Izracunati prosek ocena i upisati u prosek</w:t>
+      </w:r>
+    </w:p>
+    <w:p>
+      <w:pPr>
+        <w:pStyle w:val="ListParagraph"/>
+        <w:numPr>
+          <w:ilvl w:val="0"/>
+          <w:numId w:val="2"/>
+        </w:numPr>
+      </w:pPr>
+      <w:r>
+        <w:t xml:space="preserve">Napravi klasu knjiga(naslov, </w:t>
+      </w:r>
+      <w:r>
+        <w:t>autor, godinaIzdanja</w:t>
+      </w:r>
+      <w:r>
+        <w:t>)</w:t>
+      </w:r>
+    </w:p>
+    <w:p>
+      <w:pPr>
+        <w:pStyle w:val="ListParagraph"/>
+        <w:numPr>
+          <w:ilvl w:val="0"/>
+          <w:numId w:val="2"/>
+        </w:numPr>
+      </w:pPr>
+      <w:r>
+        <w:t>Napravi ArrayList sa knjigama i ispisi knjige koje su izdate izmedju 2014</w:t>
+      </w:r>
       <w:bookmarkStart w:id="0" w:name="_GoBack"/>
       <w:bookmarkEnd w:id="0"/>
+      <w:r>
+        <w:t xml:space="preserve"> i 2016</w:t>
+      </w:r>
     </w:p>
     <w:sectPr>
       <w:pgSz w:w="12240" w:h="15840"/>

</xml_diff>